<commit_message>
Adicionado edição de perfil, chat funcional e outras funcionalidades..
</commit_message>
<xml_diff>
--- a/Trabalho1.docx
+++ b/Trabalho1.docx
@@ -37,41 +37,13 @@
         <w:rPr>
           <w:b/>
         </w:rPr>
-        <w:t xml:space="preserve">Trabalho de </w:t>
-      </w:r>
-      <w:proofErr w:type="spellStart"/>
-      <w:r>
-        <w:rPr>
-          <w:b/>
-        </w:rPr>
-        <w:t>Ionic</w:t>
-      </w:r>
-      <w:proofErr w:type="spellEnd"/>
-      <w:r>
-        <w:rPr>
-          <w:b/>
-        </w:rPr>
-        <w:t xml:space="preserve"> 3 </w:t>
-      </w:r>
-      <w:r>
-        <w:rPr>
-          <w:b/>
-        </w:rPr>
-        <w:t xml:space="preserve">+ </w:t>
-      </w:r>
-      <w:proofErr w:type="spellStart"/>
-      <w:r>
-        <w:rPr>
-          <w:b/>
-        </w:rPr>
-        <w:t>Firebase</w:t>
-      </w:r>
-      <w:proofErr w:type="spellEnd"/>
-      <w:r>
-        <w:rPr>
-          <w:b/>
-        </w:rPr>
-        <w:t xml:space="preserve"> Google + Angular 4</w:t>
+        <w:t xml:space="preserve">Trabalho de Ionic 3 </w:t>
+      </w:r>
+      <w:r>
+        <w:rPr>
+          <w:b/>
+        </w:rPr>
+        <w:t>+ Firebase Google + Angular 4</w:t>
       </w:r>
     </w:p>
     <w:p>
@@ -90,21 +62,7 @@
         <w:rPr>
           <w:b/>
         </w:rPr>
-        <w:t xml:space="preserve">Prof. Dr. Daniel </w:t>
-      </w:r>
-      <w:proofErr w:type="spellStart"/>
-      <w:r>
-        <w:rPr>
-          <w:b/>
-        </w:rPr>
-        <w:t>Facciolo</w:t>
-      </w:r>
-      <w:proofErr w:type="spellEnd"/>
-      <w:r>
-        <w:rPr>
-          <w:b/>
-        </w:rPr>
-        <w:t xml:space="preserve"> Pires</w:t>
+        <w:t>Prof. Dr. Daniel Facciolo Pires</w:t>
       </w:r>
     </w:p>
     <w:p/>
@@ -121,108 +79,72 @@
           <w:rFonts w:ascii="Arial" w:hAnsi="Arial" w:cs="Arial"/>
           <w:b/>
         </w:rPr>
-        <w:t>Data: 06/06/2018</w:t>
-      </w:r>
-    </w:p>
-    <w:p>
-      <w:pPr>
-        <w:jc w:val="both"/>
-        <w:rPr>
-          <w:rFonts w:ascii="Arial" w:hAnsi="Arial" w:cs="Arial"/>
-          <w:b/>
-        </w:rPr>
-      </w:pPr>
-      <w:r>
-        <w:rPr>
-          <w:rFonts w:ascii="Arial" w:hAnsi="Arial" w:cs="Arial"/>
-          <w:b/>
-        </w:rPr>
-        <w:t xml:space="preserve">Valor: 3,0 </w:t>
-      </w:r>
-      <w:proofErr w:type="spellStart"/>
-      <w:r>
-        <w:rPr>
-          <w:rFonts w:ascii="Arial" w:hAnsi="Arial" w:cs="Arial"/>
-          <w:b/>
-        </w:rPr>
-        <w:t>pts</w:t>
-      </w:r>
-      <w:proofErr w:type="spellEnd"/>
-    </w:p>
-    <w:p>
-      <w:pPr>
-        <w:jc w:val="both"/>
-        <w:rPr>
-          <w:rFonts w:ascii="Arial" w:hAnsi="Arial" w:cs="Arial"/>
-          <w:b/>
-        </w:rPr>
-      </w:pPr>
-      <w:r>
-        <w:rPr>
-          <w:rFonts w:ascii="Arial" w:hAnsi="Arial" w:cs="Arial"/>
-          <w:b/>
-        </w:rPr>
-        <w:t>Modo de Entrega: apresentar em aula</w:t>
-      </w:r>
-    </w:p>
-    <w:p>
-      <w:pPr>
-        <w:spacing w:line="360" w:lineRule="auto"/>
-        <w:jc w:val="both"/>
-        <w:rPr>
-          <w:rFonts w:ascii="Arial" w:hAnsi="Arial" w:cs="Arial"/>
-        </w:rPr>
-      </w:pPr>
-    </w:p>
-    <w:p>
-      <w:pPr>
-        <w:spacing w:line="360" w:lineRule="auto"/>
-        <w:jc w:val="both"/>
-        <w:rPr>
-          <w:rFonts w:ascii="Arial" w:hAnsi="Arial" w:cs="Arial"/>
-        </w:rPr>
-      </w:pPr>
-      <w:r>
-        <w:rPr>
-          <w:rFonts w:ascii="Arial" w:hAnsi="Arial" w:cs="Arial"/>
-        </w:rPr>
-        <w:t>Utilizand</w:t>
+        <w:t xml:space="preserve">Data: </w:t>
+      </w:r>
+      <w:r>
+        <w:rPr>
+          <w:rFonts w:ascii="Arial" w:hAnsi="Arial" w:cs="Arial"/>
+          <w:b/>
+        </w:rPr>
+        <w:t>dia da prova</w:t>
       </w:r>
       <w:bookmarkStart w:id="0" w:name="_GoBack"/>
       <w:bookmarkEnd w:id="0"/>
-      <w:r>
-        <w:rPr>
-          <w:rFonts w:ascii="Arial" w:hAnsi="Arial" w:cs="Arial"/>
-        </w:rPr>
-        <w:t xml:space="preserve">o </w:t>
-      </w:r>
-      <w:proofErr w:type="spellStart"/>
-      <w:r>
-        <w:rPr>
-          <w:rFonts w:ascii="Arial" w:hAnsi="Arial" w:cs="Arial"/>
-        </w:rPr>
-        <w:t>Ionic</w:t>
-      </w:r>
-      <w:proofErr w:type="spellEnd"/>
-      <w:r>
-        <w:rPr>
-          <w:rFonts w:ascii="Arial" w:hAnsi="Arial" w:cs="Arial"/>
-        </w:rPr>
-        <w:t xml:space="preserve"> 3, </w:t>
-      </w:r>
-      <w:proofErr w:type="spellStart"/>
-      <w:r>
-        <w:rPr>
-          <w:rFonts w:ascii="Arial" w:hAnsi="Arial" w:cs="Arial"/>
-        </w:rPr>
-        <w:t>Firebase</w:t>
-      </w:r>
-      <w:proofErr w:type="spellEnd"/>
-      <w:r>
-        <w:rPr>
-          <w:rFonts w:ascii="Arial" w:hAnsi="Arial" w:cs="Arial"/>
-        </w:rPr>
-        <w:t xml:space="preserve"> Google e Angular 4, faça uma aplicação móvel contendo as seguintes funcionalidades:</w:t>
+    </w:p>
+    <w:p>
+      <w:pPr>
+        <w:jc w:val="both"/>
+        <w:rPr>
+          <w:rFonts w:ascii="Arial" w:hAnsi="Arial" w:cs="Arial"/>
+          <w:b/>
+        </w:rPr>
+      </w:pPr>
+      <w:r>
+        <w:rPr>
+          <w:rFonts w:ascii="Arial" w:hAnsi="Arial" w:cs="Arial"/>
+          <w:b/>
+        </w:rPr>
+        <w:t>Valor: 3,0 pts</w:t>
+      </w:r>
+    </w:p>
+    <w:p>
+      <w:pPr>
+        <w:jc w:val="both"/>
+        <w:rPr>
+          <w:rFonts w:ascii="Arial" w:hAnsi="Arial" w:cs="Arial"/>
+          <w:b/>
+        </w:rPr>
+      </w:pPr>
+      <w:r>
+        <w:rPr>
+          <w:rFonts w:ascii="Arial" w:hAnsi="Arial" w:cs="Arial"/>
+          <w:b/>
+        </w:rPr>
+        <w:t>Modo de Entrega: apresentar em aula</w:t>
+      </w:r>
+    </w:p>
+    <w:p>
+      <w:pPr>
+        <w:spacing w:line="360" w:lineRule="auto"/>
+        <w:jc w:val="both"/>
+        <w:rPr>
+          <w:rFonts w:ascii="Arial" w:hAnsi="Arial" w:cs="Arial"/>
+        </w:rPr>
+      </w:pPr>
+    </w:p>
+    <w:p>
+      <w:pPr>
+        <w:spacing w:line="360" w:lineRule="auto"/>
+        <w:jc w:val="both"/>
+        <w:rPr>
+          <w:rFonts w:ascii="Arial" w:hAnsi="Arial" w:cs="Arial"/>
+        </w:rPr>
+      </w:pPr>
+      <w:r>
+        <w:rPr>
+          <w:rFonts w:ascii="Arial" w:hAnsi="Arial" w:cs="Arial"/>
+        </w:rPr>
+        <w:t>Utilizando Ionic 3, Firebase Google e Angular 4, faça uma aplicação móvel contendo as seguintes funcionalidades:</w:t>
       </w:r>
     </w:p>
     <w:p>
@@ -257,21 +179,7 @@
         <w:rPr>
           <w:rFonts w:ascii="Arial" w:hAnsi="Arial" w:cs="Arial"/>
         </w:rPr>
-        <w:t xml:space="preserve">utenticação no sistema com </w:t>
-      </w:r>
-      <w:proofErr w:type="spellStart"/>
-      <w:r>
-        <w:rPr>
-          <w:rFonts w:ascii="Arial" w:hAnsi="Arial" w:cs="Arial"/>
-        </w:rPr>
-        <w:t>email</w:t>
-      </w:r>
-      <w:proofErr w:type="spellEnd"/>
-      <w:r>
-        <w:rPr>
-          <w:rFonts w:ascii="Arial" w:hAnsi="Arial" w:cs="Arial"/>
-        </w:rPr>
-        <w:t xml:space="preserve"> e senha;</w:t>
+        <w:t>utenticação no sistema com email e senha;</w:t>
       </w:r>
       <w:r>
         <w:rPr>
@@ -303,21 +211,7 @@
         <w:rPr>
           <w:rFonts w:ascii="Arial" w:hAnsi="Arial" w:cs="Arial"/>
         </w:rPr>
-        <w:t xml:space="preserve">Registro de usuários com nome, </w:t>
-      </w:r>
-      <w:proofErr w:type="spellStart"/>
-      <w:r>
-        <w:rPr>
-          <w:rFonts w:ascii="Arial" w:hAnsi="Arial" w:cs="Arial"/>
-        </w:rPr>
-        <w:t>username</w:t>
-      </w:r>
-      <w:proofErr w:type="spellEnd"/>
-      <w:r>
-        <w:rPr>
-          <w:rFonts w:ascii="Arial" w:hAnsi="Arial" w:cs="Arial"/>
-        </w:rPr>
-        <w:t xml:space="preserve">, telefone, </w:t>
+        <w:t xml:space="preserve">Registro de usuários com nome, username, telefone, </w:t>
       </w:r>
       <w:r>
         <w:rPr>
@@ -325,19 +219,11 @@
         </w:rPr>
         <w:t xml:space="preserve">CPF, </w:t>
       </w:r>
-      <w:proofErr w:type="spellStart"/>
-      <w:r>
-        <w:rPr>
-          <w:rFonts w:ascii="Arial" w:hAnsi="Arial" w:cs="Arial"/>
-        </w:rPr>
-        <w:t>email</w:t>
-      </w:r>
-      <w:proofErr w:type="spellEnd"/>
-      <w:r>
-        <w:rPr>
-          <w:rFonts w:ascii="Arial" w:hAnsi="Arial" w:cs="Arial"/>
-        </w:rPr>
-        <w:t xml:space="preserve"> e senha</w:t>
+      <w:r>
+        <w:rPr>
+          <w:rFonts w:ascii="Arial" w:hAnsi="Arial" w:cs="Arial"/>
+        </w:rPr>
+        <w:t>email e senha</w:t>
       </w:r>
     </w:p>
     <w:p>
@@ -357,21 +243,7 @@
         <w:rPr>
           <w:rFonts w:ascii="Arial" w:hAnsi="Arial" w:cs="Arial"/>
         </w:rPr>
-        <w:t xml:space="preserve">Usuário não pode se registrar com </w:t>
-      </w:r>
-      <w:proofErr w:type="spellStart"/>
-      <w:r>
-        <w:rPr>
-          <w:rFonts w:ascii="Arial" w:hAnsi="Arial" w:cs="Arial"/>
-        </w:rPr>
-        <w:t>email</w:t>
-      </w:r>
-      <w:proofErr w:type="spellEnd"/>
-      <w:r>
-        <w:rPr>
-          <w:rFonts w:ascii="Arial" w:hAnsi="Arial" w:cs="Arial"/>
-        </w:rPr>
-        <w:t xml:space="preserve"> que já tenha sido registrado;</w:t>
+        <w:t>Usuário não pode se registrar com email que já tenha sido registrado;</w:t>
       </w:r>
     </w:p>
     <w:p>
@@ -391,21 +263,7 @@
         <w:rPr>
           <w:rFonts w:ascii="Arial" w:hAnsi="Arial" w:cs="Arial"/>
         </w:rPr>
-        <w:t xml:space="preserve">Usuário não pode se registrar com </w:t>
-      </w:r>
-      <w:proofErr w:type="spellStart"/>
-      <w:r>
-        <w:rPr>
-          <w:rFonts w:ascii="Arial" w:hAnsi="Arial" w:cs="Arial"/>
-        </w:rPr>
-        <w:t>username</w:t>
-      </w:r>
-      <w:proofErr w:type="spellEnd"/>
-      <w:r>
-        <w:rPr>
-          <w:rFonts w:ascii="Arial" w:hAnsi="Arial" w:cs="Arial"/>
-        </w:rPr>
-        <w:t xml:space="preserve"> que já tenha sido registrado;</w:t>
+        <w:t>Usuário não pode se registrar com username que já tenha sido registrado;</w:t>
       </w:r>
     </w:p>
     <w:p>
@@ -487,34 +345,6 @@
         </w:rPr>
         <w:t>Tela para editar uma entidade;</w:t>
       </w:r>
-    </w:p>
-    <w:p>
-      <w:pPr>
-        <w:pStyle w:val="PargrafodaLista"/>
-        <w:numPr>
-          <w:ilvl w:val="0"/>
-          <w:numId w:val="1"/>
-        </w:numPr>
-        <w:spacing w:line="360" w:lineRule="auto"/>
-        <w:jc w:val="both"/>
-        <w:rPr>
-          <w:rFonts w:ascii="Arial" w:hAnsi="Arial" w:cs="Arial"/>
-        </w:rPr>
-      </w:pPr>
-      <w:r>
-        <w:rPr>
-          <w:rFonts w:ascii="Arial" w:hAnsi="Arial" w:cs="Arial"/>
-        </w:rPr>
-        <w:t>Tela para remover uma entidade;</w:t>
-      </w:r>
-    </w:p>
-    <w:p>
-      <w:pPr>
-        <w:jc w:val="both"/>
-        <w:rPr>
-          <w:rFonts w:ascii="Arial" w:hAnsi="Arial" w:cs="Arial"/>
-        </w:rPr>
-      </w:pPr>
     </w:p>
     <w:p>
       <w:pPr>

</xml_diff>